<commit_message>
updated sam's lecture; transition 3 to 4
</commit_message>
<xml_diff>
--- a/docs/slides/assets/lec04_tidyverse_intro_worksheet.docx
+++ b/docs/slides/assets/lec04_tidyverse_intro_worksheet.docx
@@ -269,16 +269,7 @@
           <w:bdr w:val="none" w:sz="0" w:space="0" w:color="auto" w:frame="1"/>
           <w14:ligatures w14:val="none"/>
         </w:rPr>
-        <w:t>)_/¯</w:t>
-      </w:r>
-      <w:r>
-        <w:rPr>
-          <w:rFonts w:ascii="Arial" w:eastAsia="Times New Roman" w:hAnsi="Arial" w:cs="Arial"/>
-          <w:kern w:val="36"/>
-          <w:bdr w:val="none" w:sz="0" w:space="0" w:color="auto" w:frame="1"/>
-          <w14:ligatures w14:val="none"/>
-        </w:rPr>
-        <w:t xml:space="preserve"> (don’t worry about this one)</w:t>
+        <w:t>)_/¯ (don’t worry about this one)</w:t>
       </w:r>
     </w:p>
     <w:p>
@@ -1851,15 +1842,7 @@
           <w:i/>
           <w:iCs/>
         </w:rPr>
-        <w:t>) %&gt;% arrange(</w:t>
-      </w:r>
-      <w:r>
-        <w:rPr>
-          <w:rFonts w:ascii="Arial" w:hAnsi="Arial" w:cs="Arial"/>
-          <w:i/>
-          <w:iCs/>
-        </w:rPr>
-        <w:t>desc(</w:t>
+        <w:t>) %&gt;% arrange(desc(</w:t>
       </w:r>
       <w:proofErr w:type="spellStart"/>
       <w:r>
@@ -1877,8 +1860,403 @@
           <w:i/>
           <w:iCs/>
         </w:rPr>
+        <w:t>))</w:t>
+      </w:r>
+    </w:p>
+    <w:p>
+      <w:pPr>
+        <w:spacing w:line="276" w:lineRule="auto"/>
+        <w:rPr>
+          <w:rFonts w:ascii="Arial" w:hAnsi="Arial" w:cs="Arial"/>
+          <w:i/>
+          <w:iCs/>
+        </w:rPr>
+      </w:pPr>
+      <w:r>
+        <w:rPr>
+          <w:rFonts w:ascii="Arial" w:hAnsi="Arial" w:cs="Arial"/>
+          <w:i/>
+          <w:iCs/>
+        </w:rPr>
+        <w:t xml:space="preserve">6. </w:t>
+      </w:r>
+      <w:proofErr w:type="spellStart"/>
+      <w:r>
+        <w:rPr>
+          <w:rFonts w:ascii="Arial" w:hAnsi="Arial" w:cs="Arial"/>
+          <w:i/>
+          <w:iCs/>
+        </w:rPr>
+        <w:t>mtcars_kpg</w:t>
+      </w:r>
+      <w:proofErr w:type="spellEnd"/>
+      <w:r>
+        <w:rPr>
+          <w:rFonts w:ascii="Arial" w:hAnsi="Arial" w:cs="Arial"/>
+          <w:i/>
+          <w:iCs/>
+        </w:rPr>
+        <w:t xml:space="preserve"> &lt;- </w:t>
+      </w:r>
+      <w:proofErr w:type="spellStart"/>
+      <w:r>
+        <w:rPr>
+          <w:rFonts w:ascii="Arial" w:hAnsi="Arial" w:cs="Arial"/>
+          <w:i/>
+          <w:iCs/>
+        </w:rPr>
+        <w:t>mtcars_kpg</w:t>
+      </w:r>
+      <w:proofErr w:type="spellEnd"/>
+      <w:r>
+        <w:rPr>
+          <w:rFonts w:ascii="Arial" w:hAnsi="Arial" w:cs="Arial"/>
+          <w:i/>
+          <w:iCs/>
+        </w:rPr>
+        <w:t xml:space="preserve"> %&gt;% </w:t>
+      </w:r>
+      <w:proofErr w:type="gramStart"/>
+      <w:r>
+        <w:rPr>
+          <w:rFonts w:ascii="Arial" w:hAnsi="Arial" w:cs="Arial"/>
+          <w:i/>
+          <w:iCs/>
+        </w:rPr>
+        <w:t>rename(</w:t>
+      </w:r>
+      <w:proofErr w:type="gramEnd"/>
+      <w:r>
+        <w:rPr>
+          <w:rFonts w:ascii="Arial" w:hAnsi="Arial" w:cs="Arial"/>
+          <w:i/>
+          <w:iCs/>
+        </w:rPr>
+        <w:t xml:space="preserve">weight = </w:t>
+      </w:r>
+      <w:proofErr w:type="spellStart"/>
+      <w:r>
+        <w:rPr>
+          <w:rFonts w:ascii="Arial" w:hAnsi="Arial" w:cs="Arial"/>
+          <w:i/>
+          <w:iCs/>
+        </w:rPr>
+        <w:t>wt</w:t>
+      </w:r>
+      <w:proofErr w:type="spellEnd"/>
+      <w:r>
+        <w:rPr>
+          <w:rFonts w:ascii="Arial" w:hAnsi="Arial" w:cs="Arial"/>
+          <w:i/>
+          <w:iCs/>
+        </w:rPr>
         <w:t>)</w:t>
       </w:r>
+    </w:p>
+    <w:p>
+      <w:pPr>
+        <w:spacing w:line="276" w:lineRule="auto"/>
+        <w:rPr>
+          <w:rFonts w:ascii="Arial" w:hAnsi="Arial" w:cs="Arial"/>
+          <w:i/>
+          <w:iCs/>
+        </w:rPr>
+      </w:pPr>
+      <w:r>
+        <w:rPr>
+          <w:rFonts w:ascii="Arial" w:hAnsi="Arial" w:cs="Arial"/>
+          <w:i/>
+          <w:iCs/>
+        </w:rPr>
+        <w:t xml:space="preserve">7. </w:t>
+      </w:r>
+      <w:proofErr w:type="spellStart"/>
+      <w:r>
+        <w:rPr>
+          <w:rFonts w:ascii="Arial" w:hAnsi="Arial" w:cs="Arial"/>
+          <w:i/>
+          <w:iCs/>
+        </w:rPr>
+        <w:t>mtcars_kpg</w:t>
+      </w:r>
+      <w:proofErr w:type="spellEnd"/>
+      <w:r>
+        <w:rPr>
+          <w:rFonts w:ascii="Arial" w:hAnsi="Arial" w:cs="Arial"/>
+          <w:i/>
+          <w:iCs/>
+        </w:rPr>
+        <w:t xml:space="preserve"> %&gt;% </w:t>
+      </w:r>
+      <w:proofErr w:type="spellStart"/>
+      <w:proofErr w:type="gramStart"/>
+      <w:r>
+        <w:rPr>
+          <w:rFonts w:ascii="Arial" w:hAnsi="Arial" w:cs="Arial"/>
+          <w:i/>
+          <w:iCs/>
+        </w:rPr>
+        <w:t>ggplot</w:t>
+      </w:r>
+      <w:proofErr w:type="spellEnd"/>
+      <w:r>
+        <w:rPr>
+          <w:rFonts w:ascii="Arial" w:hAnsi="Arial" w:cs="Arial"/>
+          <w:i/>
+          <w:iCs/>
+        </w:rPr>
+        <w:t>(</w:t>
+      </w:r>
+      <w:proofErr w:type="spellStart"/>
+      <w:proofErr w:type="gramEnd"/>
+      <w:r>
+        <w:rPr>
+          <w:rFonts w:ascii="Arial" w:hAnsi="Arial" w:cs="Arial"/>
+          <w:i/>
+          <w:iCs/>
+        </w:rPr>
+        <w:t>aes</w:t>
+      </w:r>
+      <w:proofErr w:type="spellEnd"/>
+      <w:r>
+        <w:rPr>
+          <w:rFonts w:ascii="Arial" w:hAnsi="Arial" w:cs="Arial"/>
+          <w:i/>
+          <w:iCs/>
+        </w:rPr>
+        <w:t xml:space="preserve">(x = mpg)) + </w:t>
+      </w:r>
+      <w:proofErr w:type="spellStart"/>
+      <w:r>
+        <w:rPr>
+          <w:rFonts w:ascii="Arial" w:hAnsi="Arial" w:cs="Arial"/>
+          <w:i/>
+          <w:iCs/>
+        </w:rPr>
+        <w:t>geom_histogram</w:t>
+      </w:r>
+      <w:proofErr w:type="spellEnd"/>
+      <w:r>
+        <w:rPr>
+          <w:rFonts w:ascii="Arial" w:hAnsi="Arial" w:cs="Arial"/>
+          <w:i/>
+          <w:iCs/>
+        </w:rPr>
+        <w:t>()</w:t>
+      </w:r>
+    </w:p>
+    <w:p>
+      <w:pPr>
+        <w:spacing w:line="276" w:lineRule="auto"/>
+        <w:rPr>
+          <w:rFonts w:ascii="Arial" w:hAnsi="Arial" w:cs="Arial"/>
+          <w:i/>
+          <w:iCs/>
+        </w:rPr>
+      </w:pPr>
+      <w:r>
+        <w:rPr>
+          <w:rFonts w:ascii="Arial" w:hAnsi="Arial" w:cs="Arial"/>
+          <w:i/>
+          <w:iCs/>
+        </w:rPr>
+        <w:t xml:space="preserve">8. </w:t>
+      </w:r>
+      <w:proofErr w:type="spellStart"/>
+      <w:r>
+        <w:rPr>
+          <w:rFonts w:ascii="Arial" w:hAnsi="Arial" w:cs="Arial"/>
+          <w:i/>
+          <w:iCs/>
+        </w:rPr>
+        <w:t>mtcars_power_ratio</w:t>
+      </w:r>
+      <w:proofErr w:type="spellEnd"/>
+      <w:r>
+        <w:rPr>
+          <w:rFonts w:ascii="Arial" w:hAnsi="Arial" w:cs="Arial"/>
+          <w:i/>
+          <w:iCs/>
+        </w:rPr>
+        <w:t xml:space="preserve"> %&gt;% </w:t>
+      </w:r>
+      <w:proofErr w:type="spellStart"/>
+      <w:proofErr w:type="gramStart"/>
+      <w:r>
+        <w:rPr>
+          <w:rFonts w:ascii="Arial" w:hAnsi="Arial" w:cs="Arial"/>
+          <w:i/>
+          <w:iCs/>
+        </w:rPr>
+        <w:t>ggplot</w:t>
+      </w:r>
+      <w:proofErr w:type="spellEnd"/>
+      <w:r>
+        <w:rPr>
+          <w:rFonts w:ascii="Arial" w:hAnsi="Arial" w:cs="Arial"/>
+          <w:i/>
+          <w:iCs/>
+        </w:rPr>
+        <w:t>(</w:t>
+      </w:r>
+      <w:proofErr w:type="spellStart"/>
+      <w:proofErr w:type="gramEnd"/>
+      <w:r>
+        <w:rPr>
+          <w:rFonts w:ascii="Arial" w:hAnsi="Arial" w:cs="Arial"/>
+          <w:i/>
+          <w:iCs/>
+        </w:rPr>
+        <w:t>aes</w:t>
+      </w:r>
+      <w:proofErr w:type="spellEnd"/>
+      <w:r>
+        <w:rPr>
+          <w:rFonts w:ascii="Arial" w:hAnsi="Arial" w:cs="Arial"/>
+          <w:i/>
+          <w:iCs/>
+        </w:rPr>
+        <w:t xml:space="preserve">(x = mpg, y = </w:t>
+      </w:r>
+      <w:proofErr w:type="spellStart"/>
+      <w:r>
+        <w:rPr>
+          <w:rFonts w:ascii="Arial" w:hAnsi="Arial" w:cs="Arial"/>
+          <w:i/>
+          <w:iCs/>
+        </w:rPr>
+        <w:t>power_ratio</w:t>
+      </w:r>
+      <w:proofErr w:type="spellEnd"/>
+      <w:r>
+        <w:rPr>
+          <w:rFonts w:ascii="Arial" w:hAnsi="Arial" w:cs="Arial"/>
+          <w:i/>
+          <w:iCs/>
+        </w:rPr>
+        <w:t xml:space="preserve">)) + </w:t>
+      </w:r>
+      <w:proofErr w:type="spellStart"/>
+      <w:r>
+        <w:rPr>
+          <w:rFonts w:ascii="Arial" w:hAnsi="Arial" w:cs="Arial"/>
+          <w:i/>
+          <w:iCs/>
+        </w:rPr>
+        <w:t>geom_point</w:t>
+      </w:r>
+      <w:proofErr w:type="spellEnd"/>
+      <w:r>
+        <w:rPr>
+          <w:rFonts w:ascii="Arial" w:hAnsi="Arial" w:cs="Arial"/>
+          <w:i/>
+          <w:iCs/>
+        </w:rPr>
+        <w:t>()</w:t>
+      </w:r>
+    </w:p>
+    <w:p>
+      <w:pPr>
+        <w:spacing w:line="276" w:lineRule="auto"/>
+        <w:ind w:left="432" w:firstLine="0"/>
+        <w:rPr>
+          <w:rFonts w:ascii="Arial" w:hAnsi="Arial" w:cs="Arial"/>
+          <w:i/>
+          <w:iCs/>
+        </w:rPr>
+      </w:pPr>
+      <w:r>
+        <w:rPr>
+          <w:rFonts w:ascii="Arial" w:hAnsi="Arial" w:cs="Arial"/>
+          <w:i/>
+          <w:iCs/>
+        </w:rPr>
+        <w:t xml:space="preserve">9. </w:t>
+      </w:r>
+      <w:proofErr w:type="spellStart"/>
+      <w:r>
+        <w:rPr>
+          <w:rFonts w:ascii="Arial" w:hAnsi="Arial" w:cs="Arial"/>
+          <w:i/>
+          <w:iCs/>
+        </w:rPr>
+        <w:t>mtcars_power_ratio</w:t>
+      </w:r>
+      <w:proofErr w:type="spellEnd"/>
+      <w:r>
+        <w:rPr>
+          <w:rFonts w:ascii="Arial" w:hAnsi="Arial" w:cs="Arial"/>
+          <w:i/>
+          <w:iCs/>
+        </w:rPr>
+        <w:t xml:space="preserve"> %&gt;% </w:t>
+      </w:r>
+      <w:proofErr w:type="spellStart"/>
+      <w:proofErr w:type="gramStart"/>
+      <w:r>
+        <w:rPr>
+          <w:rFonts w:ascii="Arial" w:hAnsi="Arial" w:cs="Arial"/>
+          <w:i/>
+          <w:iCs/>
+        </w:rPr>
+        <w:t>ggplot</w:t>
+      </w:r>
+      <w:proofErr w:type="spellEnd"/>
+      <w:r>
+        <w:rPr>
+          <w:rFonts w:ascii="Arial" w:hAnsi="Arial" w:cs="Arial"/>
+          <w:i/>
+          <w:iCs/>
+        </w:rPr>
+        <w:t>(</w:t>
+      </w:r>
+      <w:proofErr w:type="spellStart"/>
+      <w:proofErr w:type="gramEnd"/>
+      <w:r>
+        <w:rPr>
+          <w:rFonts w:ascii="Arial" w:hAnsi="Arial" w:cs="Arial"/>
+          <w:i/>
+          <w:iCs/>
+        </w:rPr>
+        <w:t>aes</w:t>
+      </w:r>
+      <w:proofErr w:type="spellEnd"/>
+      <w:r>
+        <w:rPr>
+          <w:rFonts w:ascii="Arial" w:hAnsi="Arial" w:cs="Arial"/>
+          <w:i/>
+          <w:iCs/>
+        </w:rPr>
+        <w:t xml:space="preserve">(x = mpg, y = </w:t>
+      </w:r>
+      <w:proofErr w:type="spellStart"/>
+      <w:r>
+        <w:rPr>
+          <w:rFonts w:ascii="Arial" w:hAnsi="Arial" w:cs="Arial"/>
+          <w:i/>
+          <w:iCs/>
+        </w:rPr>
+        <w:t>power_ratio</w:t>
+      </w:r>
+      <w:proofErr w:type="spellEnd"/>
+      <w:r>
+        <w:rPr>
+          <w:rFonts w:ascii="Arial" w:hAnsi="Arial" w:cs="Arial"/>
+          <w:i/>
+          <w:iCs/>
+        </w:rPr>
+        <w:t>, color = factor(</w:t>
+      </w:r>
+      <w:proofErr w:type="spellStart"/>
+      <w:r>
+        <w:rPr>
+          <w:rFonts w:ascii="Arial" w:hAnsi="Arial" w:cs="Arial"/>
+          <w:i/>
+          <w:iCs/>
+        </w:rPr>
+        <w:t>cyl</w:t>
+      </w:r>
+      <w:proofErr w:type="spellEnd"/>
       <w:r>
         <w:rPr>
           <w:rFonts w:ascii="Arial" w:hAnsi="Arial" w:cs="Arial"/>
@@ -1887,50 +2265,59 @@
         </w:rPr>
         <w:t>)</w:t>
       </w:r>
-    </w:p>
-    <w:p>
-      <w:pPr>
-        <w:spacing w:line="276" w:lineRule="auto"/>
-        <w:rPr>
-          <w:rFonts w:ascii="Arial" w:hAnsi="Arial" w:cs="Arial"/>
-          <w:i/>
-          <w:iCs/>
-        </w:rPr>
-      </w:pPr>
-      <w:r>
-        <w:rPr>
-          <w:rFonts w:ascii="Arial" w:hAnsi="Arial" w:cs="Arial"/>
-          <w:i/>
-          <w:iCs/>
-        </w:rPr>
-        <w:t xml:space="preserve">6. </w:t>
-      </w:r>
-      <w:proofErr w:type="spellStart"/>
-      <w:r>
-        <w:rPr>
-          <w:rFonts w:ascii="Arial" w:hAnsi="Arial" w:cs="Arial"/>
-          <w:i/>
-          <w:iCs/>
-        </w:rPr>
-        <w:t>mtcars_kpg</w:t>
-      </w:r>
-      <w:proofErr w:type="spellEnd"/>
-      <w:r>
-        <w:rPr>
-          <w:rFonts w:ascii="Arial" w:hAnsi="Arial" w:cs="Arial"/>
-          <w:i/>
-          <w:iCs/>
-        </w:rPr>
-        <w:t xml:space="preserve"> &lt;- </w:t>
-      </w:r>
-      <w:proofErr w:type="spellStart"/>
-      <w:r>
-        <w:rPr>
-          <w:rFonts w:ascii="Arial" w:hAnsi="Arial" w:cs="Arial"/>
-          <w:i/>
-          <w:iCs/>
-        </w:rPr>
-        <w:t>mtcars_kpg</w:t>
+      <w:r>
+        <w:rPr>
+          <w:rFonts w:ascii="Arial" w:hAnsi="Arial" w:cs="Arial"/>
+          <w:i/>
+          <w:iCs/>
+        </w:rPr>
+        <w:t xml:space="preserve">)) + </w:t>
+      </w:r>
+      <w:proofErr w:type="spellStart"/>
+      <w:r>
+        <w:rPr>
+          <w:rFonts w:ascii="Arial" w:hAnsi="Arial" w:cs="Arial"/>
+          <w:i/>
+          <w:iCs/>
+        </w:rPr>
+        <w:t>geom_point</w:t>
+      </w:r>
+      <w:proofErr w:type="spellEnd"/>
+      <w:r>
+        <w:rPr>
+          <w:rFonts w:ascii="Arial" w:hAnsi="Arial" w:cs="Arial"/>
+          <w:i/>
+          <w:iCs/>
+        </w:rPr>
+        <w:t>()</w:t>
+      </w:r>
+    </w:p>
+    <w:p>
+      <w:pPr>
+        <w:spacing w:line="276" w:lineRule="auto"/>
+        <w:ind w:left="432" w:firstLine="0"/>
+        <w:rPr>
+          <w:rFonts w:ascii="Arial" w:hAnsi="Arial" w:cs="Arial"/>
+          <w:i/>
+          <w:iCs/>
+        </w:rPr>
+      </w:pPr>
+      <w:r>
+        <w:rPr>
+          <w:rFonts w:ascii="Arial" w:hAnsi="Arial" w:cs="Arial"/>
+          <w:i/>
+          <w:iCs/>
+        </w:rPr>
+        <w:t xml:space="preserve">10. </w:t>
+      </w:r>
+      <w:proofErr w:type="spellStart"/>
+      <w:r>
+        <w:rPr>
+          <w:rFonts w:ascii="Arial" w:hAnsi="Arial" w:cs="Arial"/>
+          <w:i/>
+          <w:iCs/>
+        </w:rPr>
+        <w:t>mtcars_power_ratio</w:t>
       </w:r>
       <w:proofErr w:type="spellEnd"/>
       <w:r>
@@ -1941,6 +2328,7 @@
         </w:rPr>
         <w:t xml:space="preserve"> %&gt;% </w:t>
       </w:r>
+      <w:proofErr w:type="spellStart"/>
       <w:proofErr w:type="gramStart"/>
       <w:r>
         <w:rPr>
@@ -1948,8 +2336,18 @@
           <w:i/>
           <w:iCs/>
         </w:rPr>
-        <w:t>rename(</w:t>
-      </w:r>
+        <w:t>ggplot</w:t>
+      </w:r>
+      <w:proofErr w:type="spellEnd"/>
+      <w:r>
+        <w:rPr>
+          <w:rFonts w:ascii="Arial" w:hAnsi="Arial" w:cs="Arial"/>
+          <w:i/>
+          <w:iCs/>
+        </w:rPr>
+        <w:t>(</w:t>
+      </w:r>
+      <w:proofErr w:type="spellStart"/>
       <w:proofErr w:type="gramEnd"/>
       <w:r>
         <w:rPr>
@@ -1957,89 +2355,6 @@
           <w:i/>
           <w:iCs/>
         </w:rPr>
-        <w:t xml:space="preserve">weight = </w:t>
-      </w:r>
-      <w:proofErr w:type="spellStart"/>
-      <w:r>
-        <w:rPr>
-          <w:rFonts w:ascii="Arial" w:hAnsi="Arial" w:cs="Arial"/>
-          <w:i/>
-          <w:iCs/>
-        </w:rPr>
-        <w:t>wt</w:t>
-      </w:r>
-      <w:proofErr w:type="spellEnd"/>
-      <w:r>
-        <w:rPr>
-          <w:rFonts w:ascii="Arial" w:hAnsi="Arial" w:cs="Arial"/>
-          <w:i/>
-          <w:iCs/>
-        </w:rPr>
-        <w:t>)</w:t>
-      </w:r>
-    </w:p>
-    <w:p>
-      <w:pPr>
-        <w:spacing w:line="276" w:lineRule="auto"/>
-        <w:rPr>
-          <w:rFonts w:ascii="Arial" w:hAnsi="Arial" w:cs="Arial"/>
-          <w:i/>
-          <w:iCs/>
-        </w:rPr>
-      </w:pPr>
-      <w:r>
-        <w:rPr>
-          <w:rFonts w:ascii="Arial" w:hAnsi="Arial" w:cs="Arial"/>
-          <w:i/>
-          <w:iCs/>
-        </w:rPr>
-        <w:t xml:space="preserve">7. </w:t>
-      </w:r>
-      <w:proofErr w:type="spellStart"/>
-      <w:r>
-        <w:rPr>
-          <w:rFonts w:ascii="Arial" w:hAnsi="Arial" w:cs="Arial"/>
-          <w:i/>
-          <w:iCs/>
-        </w:rPr>
-        <w:t>mtcars_kpg</w:t>
-      </w:r>
-      <w:proofErr w:type="spellEnd"/>
-      <w:r>
-        <w:rPr>
-          <w:rFonts w:ascii="Arial" w:hAnsi="Arial" w:cs="Arial"/>
-          <w:i/>
-          <w:iCs/>
-        </w:rPr>
-        <w:t xml:space="preserve"> %&gt;% </w:t>
-      </w:r>
-      <w:proofErr w:type="spellStart"/>
-      <w:proofErr w:type="gramStart"/>
-      <w:r>
-        <w:rPr>
-          <w:rFonts w:ascii="Arial" w:hAnsi="Arial" w:cs="Arial"/>
-          <w:i/>
-          <w:iCs/>
-        </w:rPr>
-        <w:t>ggplot</w:t>
-      </w:r>
-      <w:proofErr w:type="spellEnd"/>
-      <w:r>
-        <w:rPr>
-          <w:rFonts w:ascii="Arial" w:hAnsi="Arial" w:cs="Arial"/>
-          <w:i/>
-          <w:iCs/>
-        </w:rPr>
-        <w:t>(</w:t>
-      </w:r>
-      <w:proofErr w:type="spellStart"/>
-      <w:proofErr w:type="gramEnd"/>
-      <w:r>
-        <w:rPr>
-          <w:rFonts w:ascii="Arial" w:hAnsi="Arial" w:cs="Arial"/>
-          <w:i/>
-          <w:iCs/>
-        </w:rPr>
         <w:t>aes</w:t>
       </w:r>
       <w:proofErr w:type="spellEnd"/>
@@ -2049,98 +2364,6 @@
           <w:i/>
           <w:iCs/>
         </w:rPr>
-        <w:t xml:space="preserve">(x = mpg)) + </w:t>
-      </w:r>
-      <w:proofErr w:type="spellStart"/>
-      <w:r>
-        <w:rPr>
-          <w:rFonts w:ascii="Arial" w:hAnsi="Arial" w:cs="Arial"/>
-          <w:i/>
-          <w:iCs/>
-        </w:rPr>
-        <w:t>geom_histogram</w:t>
-      </w:r>
-      <w:proofErr w:type="spellEnd"/>
-      <w:r>
-        <w:rPr>
-          <w:rFonts w:ascii="Arial" w:hAnsi="Arial" w:cs="Arial"/>
-          <w:i/>
-          <w:iCs/>
-        </w:rPr>
-        <w:t>()</w:t>
-      </w:r>
-    </w:p>
-    <w:p>
-      <w:pPr>
-        <w:spacing w:line="276" w:lineRule="auto"/>
-        <w:rPr>
-          <w:rFonts w:ascii="Arial" w:hAnsi="Arial" w:cs="Arial"/>
-          <w:i/>
-          <w:iCs/>
-        </w:rPr>
-      </w:pPr>
-      <w:r>
-        <w:rPr>
-          <w:rFonts w:ascii="Arial" w:hAnsi="Arial" w:cs="Arial"/>
-          <w:i/>
-          <w:iCs/>
-        </w:rPr>
-        <w:t xml:space="preserve">8. </w:t>
-      </w:r>
-      <w:proofErr w:type="spellStart"/>
-      <w:r>
-        <w:rPr>
-          <w:rFonts w:ascii="Arial" w:hAnsi="Arial" w:cs="Arial"/>
-          <w:i/>
-          <w:iCs/>
-        </w:rPr>
-        <w:t>mtcars_power_ratio</w:t>
-      </w:r>
-      <w:proofErr w:type="spellEnd"/>
-      <w:r>
-        <w:rPr>
-          <w:rFonts w:ascii="Arial" w:hAnsi="Arial" w:cs="Arial"/>
-          <w:i/>
-          <w:iCs/>
-        </w:rPr>
-        <w:t xml:space="preserve"> %&gt;% </w:t>
-      </w:r>
-      <w:proofErr w:type="spellStart"/>
-      <w:proofErr w:type="gramStart"/>
-      <w:r>
-        <w:rPr>
-          <w:rFonts w:ascii="Arial" w:hAnsi="Arial" w:cs="Arial"/>
-          <w:i/>
-          <w:iCs/>
-        </w:rPr>
-        <w:t>ggplot</w:t>
-      </w:r>
-      <w:proofErr w:type="spellEnd"/>
-      <w:r>
-        <w:rPr>
-          <w:rFonts w:ascii="Arial" w:hAnsi="Arial" w:cs="Arial"/>
-          <w:i/>
-          <w:iCs/>
-        </w:rPr>
-        <w:t>(</w:t>
-      </w:r>
-      <w:proofErr w:type="spellStart"/>
-      <w:proofErr w:type="gramEnd"/>
-      <w:r>
-        <w:rPr>
-          <w:rFonts w:ascii="Arial" w:hAnsi="Arial" w:cs="Arial"/>
-          <w:i/>
-          <w:iCs/>
-        </w:rPr>
-        <w:t>aes</w:t>
-      </w:r>
-      <w:proofErr w:type="spellEnd"/>
-      <w:r>
-        <w:rPr>
-          <w:rFonts w:ascii="Arial" w:hAnsi="Arial" w:cs="Arial"/>
-          <w:i/>
-          <w:iCs/>
-        </w:rPr>
         <w:t xml:space="preserve">(x = mpg, y = </w:t>
       </w:r>
       <w:proofErr w:type="spellStart"/>
@@ -2159,7 +2382,25 @@
           <w:i/>
           <w:iCs/>
         </w:rPr>
-        <w:t xml:space="preserve">)) + </w:t>
+        <w:t>, color = factor(</w:t>
+      </w:r>
+      <w:proofErr w:type="spellStart"/>
+      <w:r>
+        <w:rPr>
+          <w:rFonts w:ascii="Arial" w:hAnsi="Arial" w:cs="Arial"/>
+          <w:i/>
+          <w:iCs/>
+        </w:rPr>
+        <w:t>cyl</w:t>
+      </w:r>
+      <w:proofErr w:type="spellEnd"/>
+      <w:r>
+        <w:rPr>
+          <w:rFonts w:ascii="Arial" w:hAnsi="Arial" w:cs="Arial"/>
+          <w:i/>
+          <w:iCs/>
+        </w:rPr>
+        <w:t xml:space="preserve">))) + </w:t>
       </w:r>
       <w:proofErr w:type="spellStart"/>
       <w:r>
@@ -2177,347 +2418,11 @@
           <w:i/>
           <w:iCs/>
         </w:rPr>
-        <w:t>()</w:t>
-      </w:r>
-    </w:p>
-    <w:p>
-      <w:pPr>
-        <w:spacing w:line="276" w:lineRule="auto"/>
-        <w:ind w:left="432" w:firstLine="0"/>
-        <w:rPr>
-          <w:rFonts w:ascii="Arial" w:hAnsi="Arial" w:cs="Arial"/>
-          <w:i/>
-          <w:iCs/>
-        </w:rPr>
-      </w:pPr>
-      <w:r>
-        <w:rPr>
-          <w:rFonts w:ascii="Arial" w:hAnsi="Arial" w:cs="Arial"/>
-          <w:i/>
-          <w:iCs/>
-        </w:rPr>
-        <w:t xml:space="preserve">9. </w:t>
-      </w:r>
-      <w:proofErr w:type="spellStart"/>
-      <w:r>
-        <w:rPr>
-          <w:rFonts w:ascii="Arial" w:hAnsi="Arial" w:cs="Arial"/>
-          <w:i/>
-          <w:iCs/>
-        </w:rPr>
-        <w:t>mtcars_power_ratio</w:t>
-      </w:r>
-      <w:proofErr w:type="spellEnd"/>
-      <w:r>
-        <w:rPr>
-          <w:rFonts w:ascii="Arial" w:hAnsi="Arial" w:cs="Arial"/>
-          <w:i/>
-          <w:iCs/>
-        </w:rPr>
-        <w:t xml:space="preserve"> %&gt;% </w:t>
-      </w:r>
-      <w:proofErr w:type="spellStart"/>
-      <w:proofErr w:type="gramStart"/>
-      <w:r>
-        <w:rPr>
-          <w:rFonts w:ascii="Arial" w:hAnsi="Arial" w:cs="Arial"/>
-          <w:i/>
-          <w:iCs/>
-        </w:rPr>
-        <w:t>ggplot</w:t>
-      </w:r>
-      <w:proofErr w:type="spellEnd"/>
-      <w:r>
-        <w:rPr>
-          <w:rFonts w:ascii="Arial" w:hAnsi="Arial" w:cs="Arial"/>
-          <w:i/>
-          <w:iCs/>
-        </w:rPr>
-        <w:t>(</w:t>
-      </w:r>
-      <w:proofErr w:type="spellStart"/>
-      <w:proofErr w:type="gramEnd"/>
-      <w:r>
-        <w:rPr>
-          <w:rFonts w:ascii="Arial" w:hAnsi="Arial" w:cs="Arial"/>
-          <w:i/>
-          <w:iCs/>
-        </w:rPr>
-        <w:t>aes</w:t>
-      </w:r>
-      <w:proofErr w:type="spellEnd"/>
-      <w:r>
-        <w:rPr>
-          <w:rFonts w:ascii="Arial" w:hAnsi="Arial" w:cs="Arial"/>
-          <w:i/>
-          <w:iCs/>
-        </w:rPr>
-        <w:t xml:space="preserve">(x = mpg, y = </w:t>
-      </w:r>
-      <w:proofErr w:type="spellStart"/>
-      <w:r>
-        <w:rPr>
-          <w:rFonts w:ascii="Arial" w:hAnsi="Arial" w:cs="Arial"/>
-          <w:i/>
-          <w:iCs/>
-        </w:rPr>
-        <w:t>power_ratio</w:t>
-      </w:r>
-      <w:proofErr w:type="spellEnd"/>
-      <w:r>
-        <w:rPr>
-          <w:rFonts w:ascii="Arial" w:hAnsi="Arial" w:cs="Arial"/>
-          <w:i/>
-          <w:iCs/>
-        </w:rPr>
-        <w:t>, color = factor(</w:t>
-      </w:r>
-      <w:proofErr w:type="spellStart"/>
-      <w:r>
-        <w:rPr>
-          <w:rFonts w:ascii="Arial" w:hAnsi="Arial" w:cs="Arial"/>
-          <w:i/>
-          <w:iCs/>
-        </w:rPr>
-        <w:t>cyl</w:t>
-      </w:r>
-      <w:proofErr w:type="spellEnd"/>
-      <w:r>
-        <w:rPr>
-          <w:rFonts w:ascii="Arial" w:hAnsi="Arial" w:cs="Arial"/>
-          <w:i/>
-          <w:iCs/>
-        </w:rPr>
-        <w:t>)</w:t>
-      </w:r>
-      <w:r>
-        <w:rPr>
-          <w:rFonts w:ascii="Arial" w:hAnsi="Arial" w:cs="Arial"/>
-          <w:i/>
-          <w:iCs/>
-        </w:rPr>
-        <w:t>)) + geom_poi</w:t>
-      </w:r>
-      <w:proofErr w:type="spellStart"/>
-      <w:r>
-        <w:rPr>
-          <w:rFonts w:ascii="Arial" w:hAnsi="Arial" w:cs="Arial"/>
-          <w:i/>
-          <w:iCs/>
-        </w:rPr>
-        <w:t>nt</w:t>
-      </w:r>
-      <w:proofErr w:type="spellEnd"/>
-      <w:r>
-        <w:rPr>
-          <w:rFonts w:ascii="Arial" w:hAnsi="Arial" w:cs="Arial"/>
-          <w:i/>
-          <w:iCs/>
-        </w:rPr>
-        <w:t>()</w:t>
-      </w:r>
-    </w:p>
-    <w:p>
-      <w:pPr>
-        <w:spacing w:line="276" w:lineRule="auto"/>
-        <w:ind w:left="432" w:firstLine="0"/>
-        <w:rPr>
-          <w:rFonts w:ascii="Arial" w:hAnsi="Arial" w:cs="Arial"/>
-          <w:i/>
-          <w:iCs/>
-        </w:rPr>
-      </w:pPr>
-      <w:r>
-        <w:rPr>
-          <w:rFonts w:ascii="Arial" w:hAnsi="Arial" w:cs="Arial"/>
-          <w:i/>
-          <w:iCs/>
-        </w:rPr>
-        <w:t xml:space="preserve">10. </w:t>
-      </w:r>
-      <w:proofErr w:type="spellStart"/>
-      <w:r>
-        <w:rPr>
-          <w:rFonts w:ascii="Arial" w:hAnsi="Arial" w:cs="Arial"/>
-          <w:i/>
-          <w:iCs/>
-        </w:rPr>
-        <w:t>mtcars_power_ratio</w:t>
-      </w:r>
-      <w:proofErr w:type="spellEnd"/>
-      <w:r>
-        <w:rPr>
-          <w:rFonts w:ascii="Arial" w:hAnsi="Arial" w:cs="Arial"/>
-          <w:i/>
-          <w:iCs/>
-        </w:rPr>
-        <w:t xml:space="preserve"> %&gt;% </w:t>
-      </w:r>
-      <w:proofErr w:type="spellStart"/>
-      <w:proofErr w:type="gramStart"/>
-      <w:r>
-        <w:rPr>
-          <w:rFonts w:ascii="Arial" w:hAnsi="Arial" w:cs="Arial"/>
-          <w:i/>
-          <w:iCs/>
-        </w:rPr>
-        <w:t>ggplot</w:t>
-      </w:r>
-      <w:proofErr w:type="spellEnd"/>
-      <w:r>
-        <w:rPr>
-          <w:rFonts w:ascii="Arial" w:hAnsi="Arial" w:cs="Arial"/>
-          <w:i/>
-          <w:iCs/>
-        </w:rPr>
-        <w:t>(</w:t>
-      </w:r>
-      <w:proofErr w:type="spellStart"/>
-      <w:proofErr w:type="gramEnd"/>
-      <w:r>
-        <w:rPr>
-          <w:rFonts w:ascii="Arial" w:hAnsi="Arial" w:cs="Arial"/>
-          <w:i/>
-          <w:iCs/>
-        </w:rPr>
-        <w:t>aes</w:t>
-      </w:r>
-      <w:proofErr w:type="spellEnd"/>
-      <w:r>
-        <w:rPr>
-          <w:rFonts w:ascii="Arial" w:hAnsi="Arial" w:cs="Arial"/>
-          <w:i/>
-          <w:iCs/>
-        </w:rPr>
-        <w:t xml:space="preserve">(x = mpg, y = </w:t>
-      </w:r>
-      <w:proofErr w:type="spellStart"/>
-      <w:r>
-        <w:rPr>
-          <w:rFonts w:ascii="Arial" w:hAnsi="Arial" w:cs="Arial"/>
-          <w:i/>
-          <w:iCs/>
-        </w:rPr>
-        <w:t>power_ratio</w:t>
-      </w:r>
-      <w:proofErr w:type="spellEnd"/>
-      <w:r>
-        <w:rPr>
-          <w:rFonts w:ascii="Arial" w:hAnsi="Arial" w:cs="Arial"/>
-          <w:i/>
-          <w:iCs/>
-        </w:rPr>
-        <w:t>, color = factor(</w:t>
-      </w:r>
-      <w:proofErr w:type="spellStart"/>
-      <w:r>
-        <w:rPr>
-          <w:rFonts w:ascii="Arial" w:hAnsi="Arial" w:cs="Arial"/>
-          <w:i/>
-          <w:iCs/>
-        </w:rPr>
-        <w:t>cyl</w:t>
-      </w:r>
-      <w:proofErr w:type="spellEnd"/>
-      <w:r>
-        <w:rPr>
-          <w:rFonts w:ascii="Arial" w:hAnsi="Arial" w:cs="Arial"/>
-          <w:i/>
-          <w:iCs/>
-        </w:rPr>
-        <w:t xml:space="preserve">))) + </w:t>
-      </w:r>
-      <w:proofErr w:type="spellStart"/>
-      <w:r>
-        <w:rPr>
-          <w:rFonts w:ascii="Arial" w:hAnsi="Arial" w:cs="Arial"/>
-          <w:i/>
-          <w:iCs/>
-        </w:rPr>
-        <w:t>geom_point</w:t>
-      </w:r>
-      <w:proofErr w:type="spellEnd"/>
-      <w:r>
-        <w:rPr>
-          <w:rFonts w:ascii="Arial" w:hAnsi="Arial" w:cs="Arial"/>
-          <w:i/>
-          <w:iCs/>
-        </w:rPr>
-        <w:t>(</w:t>
-      </w:r>
-      <w:r>
-        <w:rPr>
-          <w:rFonts w:ascii="Arial" w:hAnsi="Arial" w:cs="Arial"/>
-          <w:i/>
-          <w:iCs/>
-        </w:rPr>
-        <w:t>size = 2</w:t>
-      </w:r>
-      <w:r>
-        <w:rPr>
-          <w:rFonts w:ascii="Arial" w:hAnsi="Arial" w:cs="Arial"/>
-          <w:i/>
-          <w:iCs/>
-        </w:rPr>
-        <w:t>)</w:t>
-      </w:r>
-      <w:r>
-        <w:rPr>
-          <w:rFonts w:ascii="Arial" w:hAnsi="Arial" w:cs="Arial"/>
-          <w:i/>
-          <w:iCs/>
-        </w:rPr>
-        <w:t xml:space="preserve"> + labs(x = “MPG (Miles Per Gallon)”, y = “Power Ratio”)</w:t>
-      </w:r>
-    </w:p>
-    <w:p>
-      <w:pPr>
-        <w:spacing w:line="276" w:lineRule="auto"/>
-        <w:rPr>
-          <w:rFonts w:ascii="Arial" w:hAnsi="Arial" w:cs="Arial"/>
-          <w:i/>
-          <w:iCs/>
-        </w:rPr>
-      </w:pPr>
-    </w:p>
-    <w:p>
-      <w:pPr>
-        <w:pStyle w:val="ListParagraph"/>
-        <w:numPr>
-          <w:ilvl w:val="0"/>
-          <w:numId w:val="4"/>
-        </w:numPr>
-        <w:spacing w:line="276" w:lineRule="auto"/>
-        <w:rPr>
-          <w:rFonts w:ascii="Arial" w:hAnsi="Arial" w:cs="Arial"/>
-          <w:b/>
-          <w:bCs/>
-        </w:rPr>
-      </w:pPr>
-      <w:r>
-        <w:rPr>
-          <w:rFonts w:ascii="Arial" w:hAnsi="Arial" w:cs="Arial"/>
-        </w:rPr>
-        <w:lastRenderedPageBreak/>
-        <w:br w:type="page"/>
-      </w:r>
-    </w:p>
-    <w:p>
-      <w:pPr>
-        <w:spacing w:line="276" w:lineRule="auto"/>
-        <w:ind w:firstLine="0"/>
-        <w:rPr>
-          <w:rFonts w:ascii="Arial" w:hAnsi="Arial" w:cs="Arial"/>
-          <w:sz w:val="24"/>
-          <w:szCs w:val="24"/>
-        </w:rPr>
-      </w:pPr>
-    </w:p>
-    <w:p>
-      <w:pPr>
-        <w:tabs>
-          <w:tab w:val="left" w:pos="2834"/>
-        </w:tabs>
+        <w:t>(size = 2) + labs(x = “MPG (Miles Per Gallon)”, y = “Power Ratio”)</w:t>
+      </w:r>
+    </w:p>
+    <w:p>
+      <w:pPr>
         <w:spacing w:line="276" w:lineRule="auto"/>
         <w:ind w:firstLine="0"/>
         <w:rPr>

</xml_diff>